<commit_message>
[add] modify chinese abstract and add some English abstract
</commit_message>
<xml_diff>
--- a/ProgramDebug.docx
+++ b/ProgramDebug.docx
@@ -694,21 +694,7 @@
         <w:rPr>
           <w:rFonts w:ascii="Times New Roman" w:hAnsi="Times New Roman" w:cs="Times New Roman"/>
         </w:rPr>
-        <w:t>本人郑重声明：所提交的论文是本人在导师的指导下，独立进行研究工作所取得的成果。除文中已经注明引用的内容外，本论文不含其他个人或集体已经发表或撰写过的研究成果。对本文的研究</w:t>
-      </w:r>
-      <w:proofErr w:type="gramStart"/>
-      <w:r>
-        <w:rPr>
-          <w:rFonts w:ascii="Times New Roman" w:hAnsi="Times New Roman" w:cs="Times New Roman"/>
-        </w:rPr>
-        <w:t>作出</w:t>
-      </w:r>
-      <w:proofErr w:type="gramEnd"/>
-      <w:r>
-        <w:rPr>
-          <w:rFonts w:ascii="Times New Roman" w:hAnsi="Times New Roman" w:cs="Times New Roman"/>
-        </w:rPr>
-        <w:t>重要贡献的个人和集体，均已在文中以明确方式标明。</w:t>
+        <w:t>本人郑重声明：所提交的论文是本人在导师的指导下，独立进行研究工作所取得的成果。除文中已经注明引用的内容外，本论文不含其他个人或集体已经发表或撰写过的研究成果。对本文的研究作出重要贡献的个人和集体，均已在文中以明确方式标明。</w:t>
       </w:r>
     </w:p>
     <w:p>
@@ -1034,31 +1020,144 @@
         <w:rPr>
           <w:rFonts w:hint="eastAsia"/>
         </w:rPr>
-        <w:t>计算机行业的不断发展和信息技术的继续迭代，越来越多的行业开始借助互联网的优势和特点来</w:t>
+        <w:t>计算机行业的不断发展和信息技术的继续迭代，越来越多的行业</w:t>
       </w:r>
       <w:r>
         <w:rPr>
           <w:rFonts w:hint="eastAsia"/>
         </w:rPr>
-        <w:t>为自身注入更多的活力。这对于软件工程来说意味着会有更复杂更多样的需求，从而对程序整体有复杂度，多样性也有了不一样的要求。而对于程序员来说，这也就需要更规范的编写代码风格</w:t>
+        <w:t>在计算机</w:t>
       </w:r>
       <w:r>
         <w:rPr>
           <w:rFonts w:hint="eastAsia"/>
         </w:rPr>
-        <w:t>，以及更系统的检查代码运行错误，解决</w:t>
+        <w:t>和互联网</w:t>
       </w:r>
       <w:r>
         <w:rPr>
           <w:rFonts w:hint="eastAsia"/>
         </w:rPr>
+        <w:t>的帮助下</w:t>
+      </w:r>
+      <w:r>
+        <w:rPr>
+          <w:rFonts w:hint="eastAsia"/>
+        </w:rPr>
+        <w:t>来提升自身的</w:t>
+      </w:r>
+      <w:r>
+        <w:rPr>
+          <w:rFonts w:hint="eastAsia"/>
+        </w:rPr>
+        <w:t>效率</w:t>
+      </w:r>
+      <w:r>
+        <w:rPr>
+          <w:rFonts w:hint="eastAsia"/>
+        </w:rPr>
+        <w:t>。这对于软件工程来说意味着会有更复杂更多样的需求，</w:t>
+      </w:r>
+      <w:r>
+        <w:rPr>
+          <w:rFonts w:hint="eastAsia"/>
+        </w:rPr>
+        <w:t>而且这些需求也会使得代码变得复杂，</w:t>
+      </w:r>
+      <w:r>
+        <w:rPr>
+          <w:rFonts w:hint="eastAsia"/>
+        </w:rPr>
+        <w:t>程序更加庞大。而对于程序员们来说，这些变化意味着他们需要有更优秀的编程能力和代码调试能力</w:t>
+      </w:r>
+      <w:r>
+        <w:rPr>
+          <w:rFonts w:hint="eastAsia"/>
+        </w:rPr>
+        <w:t>。</w:t>
+      </w:r>
+    </w:p>
+    <w:p>
+      <w:pPr>
+        <w:ind w:firstLine="480"/>
+      </w:pPr>
+      <w:r>
+        <w:rPr>
+          <w:rFonts w:hint="eastAsia"/>
+        </w:rPr>
+        <w:t>本文主要介绍</w:t>
+      </w:r>
+      <w:r>
+        <w:rPr>
+          <w:rFonts w:hint="eastAsia"/>
+        </w:rPr>
+        <w:t>当</w:t>
+      </w:r>
+      <w:r>
+        <w:rPr>
+          <w:rFonts w:hint="eastAsia"/>
+        </w:rPr>
+        <w:t>程序出了不符合预期的表现</w:t>
+      </w:r>
+      <w:r>
+        <w:rPr>
+          <w:rFonts w:hint="eastAsia"/>
+        </w:rPr>
+        <w:t>时</w:t>
+      </w:r>
+      <w:r>
+        <w:rPr>
+          <w:rFonts w:hint="eastAsia"/>
+        </w:rPr>
+        <w:t>，也就是当程序出了</w:t>
+      </w:r>
+      <w:r>
+        <w:rPr>
+          <w:rFonts w:hint="eastAsia"/>
+        </w:rPr>
         <w:t>BUG</w:t>
       </w:r>
       <w:r>
         <w:rPr>
           <w:rFonts w:hint="eastAsia"/>
         </w:rPr>
-        <w:t>的知识体系和能力。</w:t>
+        <w:t>时</w:t>
+      </w:r>
+      <w:r>
+        <w:rPr>
+          <w:rFonts w:hint="eastAsia"/>
+        </w:rPr>
+        <w:t>，</w:t>
+      </w:r>
+      <w:r>
+        <w:rPr>
+          <w:rFonts w:hint="eastAsia"/>
+        </w:rPr>
+        <w:t>程序员</w:t>
+      </w:r>
+      <w:r>
+        <w:rPr>
+          <w:rFonts w:hint="eastAsia"/>
+        </w:rPr>
+        <w:t>应当如何去找到出现这个问题的原因。当然为了解释清楚</w:t>
+      </w:r>
+      <w:r>
+        <w:rPr>
+          <w:rFonts w:hint="eastAsia"/>
+        </w:rPr>
+        <w:t>BUG</w:t>
+      </w:r>
+      <w:r>
+        <w:rPr>
+          <w:rFonts w:hint="eastAsia"/>
+        </w:rPr>
+        <w:t>的来龙去脉，本文来将会介绍与之有关的计算机的必要知识，</w:t>
+      </w:r>
+      <w:r>
+        <w:rPr>
+          <w:rFonts w:hint="eastAsia"/>
+        </w:rPr>
+        <w:t>主要集中在操作系统和程序在计算机中的编译生成运行领域的。</w:t>
       </w:r>
     </w:p>
     <w:p>
@@ -1069,104 +1168,55 @@
         <w:rPr>
           <w:rFonts w:hint="eastAsia"/>
         </w:rPr>
-        <w:t>本文主要介绍程序出了不符合预期的表现，也就是当程序出了</w:t>
+        <w:t>目前，由于目前开发的环境大多集中于</w:t>
       </w:r>
       <w:r>
         <w:rPr>
           <w:rFonts w:hint="eastAsia"/>
         </w:rPr>
-        <w:t>BUG</w:t>
+        <w:t>UNIX</w:t>
       </w:r>
       <w:r>
         <w:rPr>
           <w:rFonts w:hint="eastAsia"/>
         </w:rPr>
-        <w:t>以后，我们应当如何去找到出现这个问题的原因，以及修复该问题的方法。当然为了解释清楚</w:t>
+        <w:t>体系的操作系统中，所以本文着重介绍的还是在该体系下的</w:t>
       </w:r>
       <w:r>
         <w:rPr>
           <w:rFonts w:hint="eastAsia"/>
         </w:rPr>
-        <w:t>BUG</w:t>
+        <w:t>Linux</w:t>
       </w:r>
       <w:r>
         <w:rPr>
           <w:rFonts w:hint="eastAsia"/>
         </w:rPr>
-        <w:t>的来龙去脉，本文来将会介绍与之有关的计算机的必要知识，</w:t>
+        <w:t>的操作系统中</w:t>
       </w:r>
       <w:r>
         <w:rPr>
           <w:rFonts w:hint="eastAsia"/>
         </w:rPr>
-        <w:t>主要集中在操作系统和程序在计算机中的编译生成运行领域的。</w:t>
-      </w:r>
-    </w:p>
-    <w:p>
-      <w:pPr>
-        <w:ind w:firstLine="480"/>
-      </w:pPr>
+        <w:t>Debug</w:t>
+      </w:r>
       <w:r>
         <w:rPr>
           <w:rFonts w:hint="eastAsia"/>
         </w:rPr>
-        <w:t>目前，由于目前开发的环境大多集中于</w:t>
+        <w:t>的程序调试方法介绍，其中最主要涉及的就是</w:t>
       </w:r>
       <w:r>
         <w:rPr>
           <w:rFonts w:hint="eastAsia"/>
         </w:rPr>
-        <w:t>UNIX</w:t>
+        <w:t>Linux</w:t>
       </w:r>
       <w:r>
         <w:rPr>
           <w:rFonts w:hint="eastAsia"/>
         </w:rPr>
-        <w:t>体系的操作系统中，所以本文着重介绍的还是在该体系下的</w:t>
-      </w:r>
-      <w:r>
-        <w:rPr>
-          <w:rFonts w:hint="eastAsia"/>
-        </w:rPr>
-        <w:t>Linux</w:t>
-      </w:r>
-      <w:r>
-        <w:rPr>
-          <w:rFonts w:hint="eastAsia"/>
-        </w:rPr>
-        <w:t>的操作系统中</w:t>
-      </w:r>
-      <w:r>
-        <w:rPr>
-          <w:rFonts w:hint="eastAsia"/>
-        </w:rPr>
-        <w:t>Debug</w:t>
-      </w:r>
-      <w:r>
-        <w:rPr>
-          <w:rFonts w:hint="eastAsia"/>
-        </w:rPr>
-        <w:t>的程序调试方法介绍，其中最主要涉及的就是</w:t>
-      </w:r>
-      <w:r>
-        <w:rPr>
-          <w:rFonts w:hint="eastAsia"/>
-        </w:rPr>
-        <w:t>Linux</w:t>
-      </w:r>
-      <w:proofErr w:type="gramStart"/>
-      <w:r>
-        <w:rPr>
-          <w:rFonts w:hint="eastAsia"/>
-        </w:rPr>
-        <w:t>下关于</w:t>
-      </w:r>
-      <w:proofErr w:type="gramEnd"/>
-      <w:r>
-        <w:rPr>
-          <w:rFonts w:hint="eastAsia"/>
-        </w:rPr>
-        <w:t>调试方法的研究，比如</w:t>
+        <w:t>下关于调试方法的研究，比如</w:t>
       </w:r>
       <w:r>
         <w:rPr>
@@ -1353,12 +1403,105 @@
     </w:p>
     <w:p>
       <w:pPr>
-        <w:ind w:firstLine="480"/>
+        <w:spacing w:beforeLines="50" w:before="120" w:afterLines="50" w:after="120"/>
+        <w:ind w:firstLine="560"/>
+        <w:rPr>
+          <w:rFonts w:ascii="Times New Roman" w:hAnsi="Times New Roman" w:cs="Times New Roman" w:hint="eastAsia"/>
+          <w:bCs/>
+          <w:sz w:val="28"/>
+          <w:szCs w:val="28"/>
+        </w:rPr>
+      </w:pPr>
+      <w:r>
+        <w:rPr>
+          <w:rFonts w:ascii="Times New Roman" w:hAnsi="Times New Roman" w:cs="Times New Roman" w:hint="eastAsia"/>
+          <w:bCs/>
+          <w:sz w:val="28"/>
+          <w:szCs w:val="28"/>
+        </w:rPr>
+        <w:t>w</w:t>
+      </w:r>
+      <w:r>
         <w:rPr>
           <w:rFonts w:ascii="Times New Roman" w:hAnsi="Times New Roman" w:cs="Times New Roman"/>
-          <w:highlight w:val="yellow"/>
-        </w:rPr>
-      </w:pPr>
+          <w:bCs/>
+          <w:sz w:val="28"/>
+          <w:szCs w:val="28"/>
+        </w:rPr>
+        <w:t>ith the development of computer industry and information technology grows,</w:t>
+      </w:r>
+      <w:r>
+        <w:rPr>
+          <w:rFonts w:ascii="Times New Roman" w:hAnsi="Times New Roman" w:cs="Times New Roman"/>
+          <w:bCs/>
+          <w:sz w:val="28"/>
+          <w:szCs w:val="28"/>
+        </w:rPr>
+        <w:t xml:space="preserve"> more and more industries are making themselves more efficient with the help of internet and computer.</w:t>
+      </w:r>
+      <w:r>
+        <w:rPr>
+          <w:rFonts w:ascii="Times New Roman" w:hAnsi="Times New Roman" w:cs="Times New Roman"/>
+          <w:bCs/>
+          <w:sz w:val="28"/>
+          <w:szCs w:val="28"/>
+        </w:rPr>
+        <w:t xml:space="preserve"> </w:t>
+      </w:r>
+      <w:r>
+        <w:rPr>
+          <w:rFonts w:ascii="Times New Roman" w:hAnsi="Times New Roman" w:cs="Times New Roman" w:hint="eastAsia"/>
+          <w:bCs/>
+          <w:sz w:val="28"/>
+          <w:szCs w:val="28"/>
+        </w:rPr>
+        <w:t>it</w:t>
+      </w:r>
+      <w:r>
+        <w:rPr>
+          <w:rFonts w:ascii="Times New Roman" w:hAnsi="Times New Roman" w:cs="Times New Roman"/>
+          <w:bCs/>
+          <w:sz w:val="28"/>
+          <w:szCs w:val="28"/>
+        </w:rPr>
+        <w:t xml:space="preserve"> </w:t>
+      </w:r>
+      <w:r>
+        <w:rPr>
+          <w:rFonts w:ascii="Times New Roman" w:hAnsi="Times New Roman" w:cs="Times New Roman" w:hint="eastAsia"/>
+          <w:bCs/>
+          <w:sz w:val="28"/>
+          <w:szCs w:val="28"/>
+        </w:rPr>
+        <w:t>means</w:t>
+      </w:r>
+      <w:r>
+        <w:rPr>
+          <w:rFonts w:ascii="Times New Roman" w:hAnsi="Times New Roman" w:cs="Times New Roman"/>
+          <w:bCs/>
+          <w:sz w:val="28"/>
+          <w:szCs w:val="28"/>
+        </w:rPr>
+        <w:t xml:space="preserve"> </w:t>
+      </w:r>
+      <w:r>
+        <w:rPr>
+          <w:rFonts w:ascii="Times New Roman" w:hAnsi="Times New Roman" w:cs="Times New Roman" w:hint="eastAsia"/>
+          <w:bCs/>
+          <w:sz w:val="28"/>
+          <w:szCs w:val="28"/>
+        </w:rPr>
+        <w:t>that</w:t>
+      </w:r>
+      <w:r>
+        <w:rPr>
+          <w:rFonts w:ascii="Times New Roman" w:hAnsi="Times New Roman" w:cs="Times New Roman"/>
+          <w:bCs/>
+          <w:sz w:val="28"/>
+          <w:szCs w:val="28"/>
+        </w:rPr>
+        <w:t xml:space="preserve"> there are more complex and diversified requirement for software engineering, and it also means that </w:t>
+      </w:r>
     </w:p>
     <w:p>
       <w:pPr>
@@ -6506,9 +6649,6 @@
         <w:pStyle w:val="12"/>
         <w:spacing w:before="480" w:after="240"/>
         <w:ind w:firstLine="720"/>
-        <w:rPr>
-          <w:rFonts w:hint="eastAsia"/>
-        </w:rPr>
       </w:pPr>
       <w:bookmarkStart w:id="10" w:name="_Toc93174001"/>
       <w:bookmarkStart w:id="11" w:name="_Toc20240"/>
@@ -6685,21 +6825,7 @@
         <w:rPr>
           <w:rFonts w:hint="eastAsia"/>
         </w:rPr>
-        <w:t>调试</w:t>
-      </w:r>
-      <w:proofErr w:type="gramStart"/>
-      <w:r>
-        <w:rPr>
-          <w:rFonts w:hint="eastAsia"/>
-        </w:rPr>
-        <w:t>前知识</w:t>
-      </w:r>
-      <w:proofErr w:type="gramEnd"/>
-      <w:r>
-        <w:rPr>
-          <w:rFonts w:hint="eastAsia"/>
-        </w:rPr>
-        <w:t>准备</w:t>
+        <w:t>调试前知识准备</w:t>
       </w:r>
       <w:bookmarkEnd w:id="33"/>
     </w:p>
@@ -7054,21 +7180,7 @@
         <w:rPr>
           <w:rFonts w:hint="eastAsia"/>
         </w:rPr>
-        <w:t>简单的</w:t>
-      </w:r>
-      <w:proofErr w:type="gramStart"/>
-      <w:r>
-        <w:rPr>
-          <w:rFonts w:hint="eastAsia"/>
-        </w:rPr>
-        <w:t>单进程</w:t>
-      </w:r>
-      <w:proofErr w:type="gramEnd"/>
-      <w:r>
-        <w:rPr>
-          <w:rFonts w:hint="eastAsia"/>
-        </w:rPr>
-        <w:t>程序调试实践</w:t>
+        <w:t>简单的单进程程序调试实践</w:t>
       </w:r>
       <w:bookmarkEnd w:id="54"/>
     </w:p>
@@ -7174,19 +7286,11 @@
         <w:ind w:firstLine="560"/>
       </w:pPr>
       <w:bookmarkStart w:id="61" w:name="_Toc93174039"/>
-      <w:proofErr w:type="gramStart"/>
       <w:r>
         <w:rPr>
           <w:rFonts w:hint="eastAsia"/>
         </w:rPr>
-        <w:t>多进程</w:t>
-      </w:r>
-      <w:proofErr w:type="gramEnd"/>
-      <w:r>
-        <w:rPr>
-          <w:rFonts w:hint="eastAsia"/>
-        </w:rPr>
-        <w:t>程序调试</w:t>
+        <w:t>多进程程序调试</w:t>
       </w:r>
       <w:bookmarkEnd w:id="61"/>
     </w:p>
@@ -7201,19 +7305,11 @@
         <w:ind w:firstLine="560"/>
       </w:pPr>
       <w:bookmarkStart w:id="62" w:name="_Toc93174040"/>
-      <w:proofErr w:type="gramStart"/>
       <w:r>
         <w:rPr>
           <w:rFonts w:hint="eastAsia"/>
         </w:rPr>
-        <w:t>多进程</w:t>
-      </w:r>
-      <w:proofErr w:type="gramEnd"/>
-      <w:r>
-        <w:rPr>
-          <w:rFonts w:hint="eastAsia"/>
-        </w:rPr>
-        <w:t>函数编写编译运行实践</w:t>
+        <w:t>多进程函数编写编译运行实践</w:t>
       </w:r>
       <w:bookmarkEnd w:id="62"/>
     </w:p>
@@ -7228,19 +7324,11 @@
         <w:ind w:firstLine="560"/>
       </w:pPr>
       <w:bookmarkStart w:id="63" w:name="_Toc93174041"/>
-      <w:proofErr w:type="gramStart"/>
       <w:r>
         <w:rPr>
           <w:rFonts w:hint="eastAsia"/>
         </w:rPr>
-        <w:t>多进程</w:t>
-      </w:r>
-      <w:proofErr w:type="gramEnd"/>
-      <w:r>
-        <w:rPr>
-          <w:rFonts w:hint="eastAsia"/>
-        </w:rPr>
-        <w:t>函数调试实践</w:t>
+        <w:t>多进程函数调试实践</w:t>
       </w:r>
       <w:bookmarkEnd w:id="63"/>
     </w:p>
@@ -7255,19 +7343,11 @@
         <w:ind w:firstLine="560"/>
       </w:pPr>
       <w:bookmarkStart w:id="64" w:name="_Toc93174042"/>
-      <w:proofErr w:type="gramStart"/>
       <w:r>
         <w:rPr>
           <w:rFonts w:hint="eastAsia"/>
         </w:rPr>
-        <w:t>多进程</w:t>
-      </w:r>
-      <w:proofErr w:type="gramEnd"/>
-      <w:r>
-        <w:rPr>
-          <w:rFonts w:hint="eastAsia"/>
-        </w:rPr>
-        <w:t>静态库调试实践</w:t>
+        <w:t>多进程静态库调试实践</w:t>
       </w:r>
       <w:bookmarkEnd w:id="64"/>
     </w:p>
@@ -7282,19 +7362,11 @@
         <w:ind w:firstLine="560"/>
       </w:pPr>
       <w:bookmarkStart w:id="65" w:name="_Toc93174043"/>
-      <w:proofErr w:type="gramStart"/>
       <w:r>
         <w:rPr>
           <w:rFonts w:hint="eastAsia"/>
         </w:rPr>
-        <w:t>多进程</w:t>
-      </w:r>
-      <w:proofErr w:type="gramEnd"/>
-      <w:r>
-        <w:rPr>
-          <w:rFonts w:hint="eastAsia"/>
-        </w:rPr>
-        <w:t>动态库调试实践</w:t>
+        <w:t>多进程动态库调试实践</w:t>
       </w:r>
       <w:bookmarkEnd w:id="65"/>
     </w:p>
@@ -7313,21 +7385,7 @@
         <w:rPr>
           <w:rFonts w:hint="eastAsia"/>
         </w:rPr>
-        <w:t>多</w:t>
-      </w:r>
-      <w:proofErr w:type="gramStart"/>
-      <w:r>
-        <w:rPr>
-          <w:rFonts w:hint="eastAsia"/>
-        </w:rPr>
-        <w:t>线程进程</w:t>
-      </w:r>
-      <w:proofErr w:type="gramEnd"/>
-      <w:r>
-        <w:rPr>
-          <w:rFonts w:hint="eastAsia"/>
-        </w:rPr>
-        <w:t>调试</w:t>
+        <w:t>多线程进程调试</w:t>
       </w:r>
       <w:bookmarkEnd w:id="66"/>
     </w:p>
@@ -7342,19 +7400,11 @@
         <w:ind w:firstLine="560"/>
       </w:pPr>
       <w:bookmarkStart w:id="67" w:name="_Toc93174045"/>
-      <w:proofErr w:type="gramStart"/>
       <w:r>
         <w:rPr>
           <w:rFonts w:hint="eastAsia"/>
         </w:rPr>
-        <w:t>多进程</w:t>
-      </w:r>
-      <w:proofErr w:type="gramEnd"/>
-      <w:r>
-        <w:rPr>
-          <w:rFonts w:hint="eastAsia"/>
-        </w:rPr>
-        <w:t>函数编写编译运行实践</w:t>
+        <w:t>多进程函数编写编译运行实践</w:t>
       </w:r>
       <w:bookmarkEnd w:id="67"/>
     </w:p>
@@ -11425,13 +11475,13 @@
     <w:basedOn w:val="2"/>
     <w:link w:val="24"/>
     <w:qFormat/>
-    <w:rsid w:val="00D13C97"/>
+    <w:rsid w:val="002029EC"/>
     <w:pPr>
       <w:numPr>
         <w:numId w:val="20"/>
       </w:numPr>
       <w:spacing w:before="50" w:after="50"/>
-      <w:jc w:val="both"/>
+      <w:ind w:firstLineChars="0"/>
     </w:pPr>
   </w:style>
   <w:style w:type="character" w:customStyle="1" w:styleId="13">
@@ -11462,7 +11512,7 @@
     <w:name w:val="论文标题2 字符"/>
     <w:basedOn w:val="13"/>
     <w:link w:val="20"/>
-    <w:rsid w:val="00D13C97"/>
+    <w:rsid w:val="002029EC"/>
     <w:rPr>
       <w:rFonts w:ascii="宋体" w:eastAsia="黑体" w:hAnsi="Courier New" w:cstheme="minorBidi"/>
       <w:kern w:val="2"/>
@@ -11829,6 +11879,10 @@
 </file>
 
 <file path=customXml/item1.xml><?xml version="1.0" encoding="utf-8"?>
+<b:Sources xmlns:b="http://schemas.openxmlformats.org/officeDocument/2006/bibliography" xmlns="http://schemas.openxmlformats.org/officeDocument/2006/bibliography" SelectedStyle="\APA.XSL" StyleName="APA"/>
+</file>
+
+<file path=customXml/item2.xml><?xml version="1.0" encoding="utf-8"?>
 <s:customData xmlns="http://www.wps.cn/officeDocument/2013/wpsCustomData" xmlns:s="http://www.wps.cn/officeDocument/2013/wpsCustomData">
   <customSectProps>
     <customSectPr/>
@@ -11858,22 +11912,18 @@
 </s:customData>
 </file>
 
-<file path=customXml/item2.xml><?xml version="1.0" encoding="utf-8"?>
-<b:Sources xmlns:b="http://schemas.openxmlformats.org/officeDocument/2006/bibliography" xmlns="http://schemas.openxmlformats.org/officeDocument/2006/bibliography" SelectedStyle="\APA.XSL" StyleName="APA"/>
+<file path=customXml/itemProps1.xml><?xml version="1.0" encoding="utf-8"?>
+<ds:datastoreItem xmlns:ds="http://schemas.openxmlformats.org/officeDocument/2006/customXml" ds:itemID="{F3883DEE-0290-4553-BDE6-742F6670F0A0}">
+  <ds:schemaRefs>
+    <ds:schemaRef ds:uri="http://schemas.openxmlformats.org/officeDocument/2006/bibliography"/>
+  </ds:schemaRefs>
+</ds:datastoreItem>
 </file>
 
-<file path=customXml/itemProps1.xml><?xml version="1.0" encoding="utf-8"?>
+<file path=customXml/itemProps2.xml><?xml version="1.0" encoding="utf-8"?>
 <ds:datastoreItem xmlns:ds="http://schemas.openxmlformats.org/officeDocument/2006/customXml" ds:itemID="{B1977F7D-205B-4081-913C-38D41E755F92}">
   <ds:schemaRefs>
     <ds:schemaRef ds:uri="http://www.wps.cn/officeDocument/2013/wpsCustomData"/>
   </ds:schemaRefs>
 </ds:datastoreItem>
-</file>
-
-<file path=customXml/itemProps2.xml><?xml version="1.0" encoding="utf-8"?>
-<ds:datastoreItem xmlns:ds="http://schemas.openxmlformats.org/officeDocument/2006/customXml" ds:itemID="{F3883DEE-0290-4553-BDE6-742F6670F0A0}">
-  <ds:schemaRefs>
-    <ds:schemaRef ds:uri="http://schemas.openxmlformats.org/officeDocument/2006/bibliography"/>
-  </ds:schemaRefs>
-</ds:datastoreItem>
 </file>
</xml_diff>